<commit_message>
Function updates for Windows
Double-click exits fullscreen mode
Maintains the state of the Remote page after fullscreen.
Single-click on FullScreen bring up Remote.
</commit_message>
<xml_diff>
--- a/Manual.docx
+++ b/Manual.docx
@@ -651,6 +651,7 @@
       </w:pPr>
       <w:bookmarkStart w:id="2" w:name="_Toc128215842"/>
       <w:r>
+        <w:lastRenderedPageBreak/>
         <w:t>Windows</w:t>
       </w:r>
       <w:bookmarkEnd w:id="2"/>
@@ -661,10 +662,10 @@
           <w:noProof/>
         </w:rPr>
         <w:drawing>
-          <wp:inline distT="0" distB="0" distL="0" distR="0" wp14:anchorId="3298A757" wp14:editId="0F84672B">
-            <wp:extent cx="3249038" cy="2109444"/>
-            <wp:effectExtent l="0" t="0" r="8890" b="5715"/>
-            <wp:docPr id="1" name="Picture 1"/>
+          <wp:inline distT="0" distB="0" distL="0" distR="0" wp14:anchorId="2C3D43C5" wp14:editId="4EE477D0">
+            <wp:extent cx="5943600" cy="3853815"/>
+            <wp:effectExtent l="0" t="0" r="0" b="0"/>
+            <wp:docPr id="4" name="Picture 4"/>
             <wp:cNvGraphicFramePr>
               <a:graphicFrameLocks xmlns:a="http://schemas.openxmlformats.org/drawingml/2006/main" noChangeAspect="1"/>
             </wp:cNvGraphicFramePr>
@@ -684,7 +685,7 @@
                   <pic:spPr>
                     <a:xfrm>
                       <a:off x="0" y="0"/>
-                      <a:ext cx="3300700" cy="2142986"/>
+                      <a:ext cx="5943600" cy="3853815"/>
                     </a:xfrm>
                     <a:prstGeom prst="rect">
                       <a:avLst/>
@@ -719,48 +720,38 @@
         <w:t>There is a minimal user interface following the well know “KISS” pr</w:t>
       </w:r>
       <w:r>
-        <w:t xml:space="preserve">incipal. There are a Play, Mute, Volume, Full Screen, Aspect Ratio and Remote controls. The </w:t>
-      </w:r>
-      <w:r>
-        <w:t xml:space="preserve">Remote button will pop up a minimal </w:t>
-      </w:r>
-      <w:r>
-        <w:lastRenderedPageBreak/>
-        <w:t xml:space="preserve">browser window and automatically load the remote control page for the selected URL. Yeah, no more “I typed the wrong </w:t>
-      </w:r>
-      <w:r>
-        <w:t>URL</w:t>
-      </w:r>
-      <w:r>
-        <w:t xml:space="preserve"> into my browser and I can’t connect to the remote control page” support requests.</w:t>
-      </w:r>
-    </w:p>
-    <w:p>
-      <w:r>
-        <w:t xml:space="preserve">SP is configured with minimal buffering and knows in advance what kind of video stream it is connecting to, so it starts up faster than VLC and has minimal latency. The latency is ~ 1 second compared to 4-5+ seconds that VLC buffers out of the box. Yeah, no more “I clicked on my remote button but the result doesn’t show up for 4-5 seconds making the remote </w:t>
-      </w:r>
-      <w:r>
-        <w:t>unusable</w:t>
-      </w:r>
-      <w:r>
-        <w:t xml:space="preserve"> for many </w:t>
+        <w:t>incipal. There are a Play, Mute, Volume, Full Screen, Aspect Ratio</w:t>
+      </w:r>
+      <w:r>
+        <w:t>,</w:t>
+      </w:r>
+      <w:r>
+        <w:t xml:space="preserve"> </w:t>
+      </w:r>
+      <w:r>
+        <w:t xml:space="preserve">AlwaysOnTop </w:t>
+      </w:r>
+      <w:r>
+        <w:t xml:space="preserve">and Remote controls. The </w:t>
+      </w:r>
+      <w:r>
+        <w:t xml:space="preserve">Remote button will pop up a minimal browser window and automatically load the remote control page for the selected URL. </w:t>
+      </w:r>
+    </w:p>
+    <w:p>
+      <w:r>
+        <w:t>SP is configured with minimal buffering and knows in advance what kind of video stream it is connecting to, so it starts up faster than VLC and has minimal latency. The latency is ~ 1 second compared to 4-5+ seconds that VLC buffers out of the box. The one second</w:t>
+      </w:r>
+      <w:r>
+        <w:t>-ish</w:t>
+      </w:r>
+      <w:r>
+        <w:t xml:space="preserve"> lag now makes it usable for most </w:t>
       </w:r>
       <w:r>
         <w:t>scenarios</w:t>
       </w:r>
       <w:r>
-        <w:t>. The one second</w:t>
-      </w:r>
-      <w:r>
-        <w:t>-ish</w:t>
-      </w:r>
-      <w:r>
-        <w:t xml:space="preserve"> lag now makes it usable for most </w:t>
-      </w:r>
-      <w:r>
-        <w:t>scenarios</w:t>
-      </w:r>
-      <w:r>
         <w:t xml:space="preserve">, FF and REW </w:t>
       </w:r>
       <w:r>
@@ -772,7 +763,25 @@
     </w:p>
     <w:p>
       <w:r>
-        <w:t xml:space="preserve">In full screen mode there are some keyboard shortcuts you can use if your keyboard/PC doesn’t have Volume and Mute function keys. In fullscreen mode the keys +,-,m map to Vol+,Vol1 and Mute respectively. The “shifted” version of those keys also work for the keyboard </w:t>
+        <w:t>In full screen mode there are some keyboard shortcuts you can use if your keyboard/PC doesn’t have Volume and Mute function keys. In fullscreen mode the keys +,-,m</w:t>
+      </w:r>
+      <w:r>
+        <w:t>,r</w:t>
+      </w:r>
+      <w:r>
+        <w:t xml:space="preserve"> map to Vol+,Vol1</w:t>
+      </w:r>
+      <w:r>
+        <w:t xml:space="preserve">, </w:t>
+      </w:r>
+      <w:r>
+        <w:t>Mute</w:t>
+      </w:r>
+      <w:r>
+        <w:t xml:space="preserve"> and Remote</w:t>
+      </w:r>
+      <w:r>
+        <w:t xml:space="preserve"> respectively. The “shifted” version of those keys also work for the keyboard </w:t>
       </w:r>
       <w:r>
         <w:t>challenged</w:t>
@@ -787,10 +796,19 @@
         <w:t xml:space="preserve"> </w:t>
       </w:r>
       <w:r>
-        <w:t>You can press “Esc” to exit fullscreen mode</w:t>
+        <w:t xml:space="preserve">You can press “Esc” </w:t>
+      </w:r>
+      <w:r>
+        <w:t xml:space="preserve">or Double-Click the video window </w:t>
+      </w:r>
+      <w:r>
+        <w:t>to exit fullscreen mode</w:t>
       </w:r>
       <w:r>
         <w:t>.</w:t>
+      </w:r>
+      <w:r>
+        <w:t xml:space="preserve"> A single click will bring up the remote.</w:t>
       </w:r>
     </w:p>
     <w:p>
@@ -798,6 +816,7 @@
         <w:rPr>
           <w:noProof/>
         </w:rPr>
+        <w:lastRenderedPageBreak/>
         <w:drawing>
           <wp:inline distT="0" distB="0" distL="0" distR="0" wp14:anchorId="6AA65351" wp14:editId="7F6FFE57">
             <wp:extent cx="3562485" cy="2003898"/>
@@ -911,7 +930,6 @@
     </w:p>
     <w:p>
       <w:r>
-        <w:lastRenderedPageBreak/>
         <w:t>You do not have to use Slinger V4.0 along with SlingerPlayer. If you don’t you will lose the auto-populate functionality but it will still work with manually entered URLs.</w:t>
       </w:r>
     </w:p>
@@ -922,13 +940,73 @@
       </w:pPr>
       <w:bookmarkStart w:id="4" w:name="_Toc128215844"/>
       <w:r>
+        <w:lastRenderedPageBreak/>
         <w:t>Android</w:t>
       </w:r>
       <w:bookmarkEnd w:id="4"/>
     </w:p>
     <w:p>
       <w:r>
-        <w:t>Because of the different UI on an Android device SP for Android needed some changes. In particular it needed a way to edit the “sites.dat” file where SP maintains the list of configured URLs. You can access the list and edit it</w:t>
+        <w:rPr>
+          <w:noProof/>
+        </w:rPr>
+        <w:drawing>
+          <wp:inline distT="0" distB="0" distL="0" distR="0" wp14:anchorId="52D10DC2" wp14:editId="1EFDB71E">
+            <wp:extent cx="3311236" cy="7358302"/>
+            <wp:effectExtent l="0" t="0" r="3810" b="0"/>
+            <wp:docPr id="3" name="Picture 3"/>
+            <wp:cNvGraphicFramePr>
+              <a:graphicFrameLocks xmlns:a="http://schemas.openxmlformats.org/drawingml/2006/main" noChangeAspect="1"/>
+            </wp:cNvGraphicFramePr>
+            <a:graphic xmlns:a="http://schemas.openxmlformats.org/drawingml/2006/main">
+              <a:graphicData uri="http://schemas.openxmlformats.org/drawingml/2006/picture">
+                <pic:pic xmlns:pic="http://schemas.openxmlformats.org/drawingml/2006/picture">
+                  <pic:nvPicPr>
+                    <pic:cNvPr id="0" name="Picture 1"/>
+                    <pic:cNvPicPr>
+                      <a:picLocks noChangeAspect="1" noChangeArrowheads="1"/>
+                    </pic:cNvPicPr>
+                  </pic:nvPicPr>
+                  <pic:blipFill>
+                    <a:blip r:embed="rId9" cstate="print">
+                      <a:extLst>
+                        <a:ext uri="{28A0092B-C50C-407E-A947-70E740481C1C}">
+                          <a14:useLocalDpi xmlns:a14="http://schemas.microsoft.com/office/drawing/2010/main" val="0"/>
+                        </a:ext>
+                      </a:extLst>
+                    </a:blip>
+                    <a:srcRect/>
+                    <a:stretch>
+                      <a:fillRect/>
+                    </a:stretch>
+                  </pic:blipFill>
+                  <pic:spPr bwMode="auto">
+                    <a:xfrm>
+                      <a:off x="0" y="0"/>
+                      <a:ext cx="3319418" cy="7376484"/>
+                    </a:xfrm>
+                    <a:prstGeom prst="rect">
+                      <a:avLst/>
+                    </a:prstGeom>
+                    <a:noFill/>
+                    <a:ln>
+                      <a:noFill/>
+                    </a:ln>
+                  </pic:spPr>
+                </pic:pic>
+              </a:graphicData>
+            </a:graphic>
+          </wp:inline>
+        </w:drawing>
+      </w:r>
+    </w:p>
+    <w:p>
+      <w:r>
+        <w:t xml:space="preserve">Because of the different UI on an Android device SP for Android needed some changes. In particular it needed a way to edit the “sites.dat” file where SP maintains the list of configured URLs. You can access </w:t>
+      </w:r>
+      <w:r>
+        <w:lastRenderedPageBreak/>
+        <w:t>the list and edit it</w:t>
       </w:r>
       <w:r>
         <w:t>s</w:t>
@@ -939,7 +1017,7 @@
       <w:r>
         <w:t xml:space="preserve"> To delete entries just leave them blank or just </w:t>
       </w:r>
-      <w:hyperlink r:id="rId9" w:history="1">
+      <w:hyperlink w:history="1">
         <w:r>
           <w:rPr>
             <w:rStyle w:val="Hyperlink"/>

</xml_diff>